<commit_message>
Correción duración académica del proyecto
</commit_message>
<xml_diff>
--- a/Fase 1/Evidencias Grupales/1.4_APT122_FormativaFase1 (GRUPAL).docx
+++ b/Fase 1/Evidencias Grupales/1.4_APT122_FormativaFase1 (GRUPAL).docx
@@ -646,6 +646,12 @@
     <w:sdt>
       <w:sdtPr>
         <w:rPr>
+          <w:rFonts w:ascii="Calibri" w:eastAsia="Calibri" w:hAnsi="Calibri" w:cs="Calibri"/>
+          <w:b w:val="0"/>
+          <w:bCs w:val="0"/>
+          <w:color w:val="auto"/>
+          <w:sz w:val="22"/>
+          <w:szCs w:val="22"/>
           <w:lang w:val="es-ES"/>
         </w:rPr>
         <w:id w:val="-1705237381"/>
@@ -654,14 +660,6 @@
           <w:docPartUnique/>
         </w:docPartObj>
       </w:sdtPr>
-      <w:sdtEndPr>
-        <w:rPr>
-          <w:rFonts w:ascii="Calibri" w:eastAsia="Calibri" w:hAnsi="Calibri" w:cs="Calibri"/>
-          <w:color w:val="auto"/>
-          <w:sz w:val="22"/>
-          <w:szCs w:val="22"/>
-        </w:rPr>
-      </w:sdtEndPr>
       <w:sdtContent>
         <w:p>
           <w:pPr>
@@ -1324,25 +1322,7 @@
           <w:sz w:val="22"/>
           <w:szCs w:val="22"/>
         </w:rPr>
-        <w:t xml:space="preserve"> (</w:t>
-      </w:r>
-      <w:proofErr w:type="gramStart"/>
-      <w:r>
-        <w:rPr>
-          <w:rFonts w:ascii="Arial" w:eastAsia="Arial" w:hAnsi="Arial" w:cs="Arial"/>
-          <w:sz w:val="22"/>
-          <w:szCs w:val="22"/>
-        </w:rPr>
-        <w:t>Español</w:t>
-      </w:r>
-      <w:proofErr w:type="gramEnd"/>
-      <w:r>
-        <w:rPr>
-          <w:rFonts w:ascii="Arial" w:eastAsia="Arial" w:hAnsi="Arial" w:cs="Arial"/>
-          <w:sz w:val="22"/>
-          <w:szCs w:val="22"/>
-        </w:rPr>
-        <w:t>)</w:t>
+        <w:t xml:space="preserve"> (Español)</w:t>
       </w:r>
       <w:bookmarkEnd w:id="0"/>
     </w:p>
@@ -1596,13 +1576,7 @@
         <w:rPr>
           <w:rFonts w:ascii="Arial" w:eastAsia="Arial" w:hAnsi="Arial" w:cs="Arial"/>
         </w:rPr>
-        <w:t xml:space="preserve"> y, en algunos casos, exportados a Excel. Este procedimiento genera duplicidad de tareas, riesgo de errores y demora en la disponibilidad de datos</w:t>
-      </w:r>
-      <w:r>
-        <w:rPr>
-          <w:rFonts w:ascii="Arial" w:eastAsia="Arial" w:hAnsi="Arial" w:cs="Arial"/>
-        </w:rPr>
-        <w:t>.</w:t>
+        <w:t xml:space="preserve"> y, en algunos casos, exportados a Excel. Este procedimiento genera duplicidad de tareas, riesgo de errores y demora en la disponibilidad de datos.</w:t>
       </w:r>
     </w:p>
     <w:p>
@@ -1645,19 +1619,7 @@
         <w:rPr>
           <w:rFonts w:ascii="Arial" w:eastAsia="Arial" w:hAnsi="Arial" w:cs="Arial"/>
         </w:rPr>
-        <w:t>, Load). E</w:t>
-      </w:r>
-      <w:r>
-        <w:rPr>
-          <w:rFonts w:ascii="Arial" w:eastAsia="Arial" w:hAnsi="Arial" w:cs="Arial"/>
-        </w:rPr>
-        <w:t>ste</w:t>
-      </w:r>
-      <w:r>
-        <w:rPr>
-          <w:rFonts w:ascii="Arial" w:eastAsia="Arial" w:hAnsi="Arial" w:cs="Arial"/>
-        </w:rPr>
-        <w:t xml:space="preserve"> proceso contempla tres fases:</w:t>
+        <w:t>, Load). Este proceso contempla tres fases:</w:t>
       </w:r>
     </w:p>
     <w:p>
@@ -1907,13 +1869,19 @@
         <w:rPr>
           <w:rFonts w:ascii="Arial" w:eastAsia="Arial" w:hAnsi="Arial" w:cs="Arial"/>
         </w:rPr>
-        <w:t>El alcance del proyecto está acotado al seguimiento y análisis de tiempos de producción. No se abordarán áreas como gestión de materiales, recursos humanos o control de costos, ya que se busca mantener un marco realista y factible dentro del periodo académico de 8 semanas</w:t>
-      </w:r>
-      <w:r>
-        <w:rPr>
-          <w:rFonts w:ascii="Arial" w:eastAsia="Arial" w:hAnsi="Arial" w:cs="Arial"/>
-        </w:rPr>
-        <w:t>.</w:t>
+        <w:t xml:space="preserve">El alcance del proyecto está acotado al seguimiento y análisis de tiempos de producción. No se abordarán áreas como gestión de materiales, recursos humanos o control de costos, ya que se busca mantener un marco realista y factible dentro del periodo académico de </w:t>
+      </w:r>
+      <w:r>
+        <w:rPr>
+          <w:rFonts w:ascii="Arial" w:eastAsia="Arial" w:hAnsi="Arial" w:cs="Arial"/>
+        </w:rPr>
+        <w:t>16</w:t>
+      </w:r>
+      <w:r>
+        <w:rPr>
+          <w:rFonts w:ascii="Arial" w:eastAsia="Arial" w:hAnsi="Arial" w:cs="Arial"/>
+        </w:rPr>
+        <w:t xml:space="preserve"> semanas.</w:t>
       </w:r>
     </w:p>
     <w:p>
@@ -2016,13 +1984,7 @@
         <w:rPr>
           <w:rFonts w:ascii="Arial" w:eastAsia="Arial" w:hAnsi="Arial" w:cs="Arial"/>
         </w:rPr>
-        <w:t>. Esto refleja la capacidad de desarrollar aplicaciones orientadas a resolver problemas concretos de una organización</w:t>
-      </w:r>
-      <w:r>
-        <w:rPr>
-          <w:rFonts w:ascii="Arial" w:eastAsia="Arial" w:hAnsi="Arial" w:cs="Arial"/>
-        </w:rPr>
-        <w:t>.</w:t>
+        <w:t>. Esto refleja la capacidad de desarrollar aplicaciones orientadas a resolver problemas concretos de una organización.</w:t>
       </w:r>
     </w:p>
     <w:p>
@@ -2078,13 +2040,7 @@
         <w:rPr>
           <w:rFonts w:ascii="Arial" w:eastAsia="Arial" w:hAnsi="Arial" w:cs="Arial"/>
         </w:rPr>
-        <w:t>. Esto implica modelar entidades y relaciones, normalizar datos y garantizar escalabilidad y consistencia</w:t>
-      </w:r>
-      <w:r>
-        <w:rPr>
-          <w:rFonts w:ascii="Arial" w:eastAsia="Arial" w:hAnsi="Arial" w:cs="Arial"/>
-        </w:rPr>
-        <w:t>.</w:t>
+        <w:t>. Esto implica modelar entidades y relaciones, normalizar datos y garantizar escalabilidad y consistencia.</w:t>
       </w:r>
     </w:p>
     <w:p>
@@ -2126,13 +2082,7 @@
         <w:rPr>
           <w:rFonts w:ascii="Arial" w:eastAsia="Arial" w:hAnsi="Arial" w:cs="Arial"/>
         </w:rPr>
-        <w:t>El proyecto se organiza en iteraciones ágiles, con entregables parciales y control de avances semanales. La planificación incluye objetivos generales y específicos, además de hitos que permiten evaluar progresos de forma incremental</w:t>
-      </w:r>
-      <w:r>
-        <w:rPr>
-          <w:rFonts w:ascii="Arial" w:eastAsia="Arial" w:hAnsi="Arial" w:cs="Arial"/>
-        </w:rPr>
-        <w:t>.</w:t>
+        <w:t>El proyecto se organiza en iteraciones ágiles, con entregables parciales y control de avances semanales. La planificación incluye objetivos generales y específicos, además de hitos que permiten evaluar progresos de forma incremental.</w:t>
       </w:r>
     </w:p>
     <w:p>
@@ -2188,13 +2138,7 @@
         <w:rPr>
           <w:rFonts w:ascii="Arial" w:eastAsia="Arial" w:hAnsi="Arial" w:cs="Arial"/>
         </w:rPr>
-        <w:t>, considerando retroalimentación directa de la empresa</w:t>
-      </w:r>
-      <w:r>
-        <w:rPr>
-          <w:rFonts w:ascii="Arial" w:eastAsia="Arial" w:hAnsi="Arial" w:cs="Arial"/>
-        </w:rPr>
-        <w:t>.</w:t>
+        <w:t>, considerando retroalimentación directa de la empresa.</w:t>
       </w:r>
     </w:p>
     <w:p>
@@ -2292,13 +2236,7 @@
         <w:rPr>
           <w:rFonts w:ascii="Arial" w:eastAsia="Arial" w:hAnsi="Arial" w:cs="Arial"/>
         </w:rPr>
-        <w:t>, scripts de Python, bases de datos y visualizaciones. Esta integración responde a la competencia de diseñar soluciones que unifican tecnologías heterogéneas</w:t>
-      </w:r>
-      <w:r>
-        <w:rPr>
-          <w:rFonts w:ascii="Arial" w:eastAsia="Arial" w:hAnsi="Arial" w:cs="Arial"/>
-        </w:rPr>
-        <w:t>.</w:t>
+        <w:t>, scripts de Python, bases de datos y visualizaciones. Esta integración responde a la competencia de diseñar soluciones que unifican tecnologías heterogéneas.</w:t>
       </w:r>
     </w:p>
     <w:p>
@@ -2340,13 +2278,7 @@
         <w:rPr>
           <w:rFonts w:ascii="Arial" w:eastAsia="Arial" w:hAnsi="Arial" w:cs="Arial"/>
         </w:rPr>
-        <w:t>Al transformar registros manuales en indicadores cuantitativos de eficiencia, los estudiantes aplican analítica básica en un entorno real. Esto refuerza la competencia de convertir datos en información útil para la toma de decisiones</w:t>
-      </w:r>
-      <w:r>
-        <w:rPr>
-          <w:rFonts w:ascii="Arial" w:eastAsia="Arial" w:hAnsi="Arial" w:cs="Arial"/>
-        </w:rPr>
-        <w:t>.</w:t>
+        <w:t>Al transformar registros manuales en indicadores cuantitativos de eficiencia, los estudiantes aplican analítica básica en un entorno real. Esto refuerza la competencia de convertir datos en información útil para la toma de decisiones.</w:t>
       </w:r>
     </w:p>
     <w:p>
@@ -2450,13 +2382,7 @@
         <w:rPr>
           <w:rFonts w:ascii="Arial" w:eastAsia="Arial" w:hAnsi="Arial" w:cs="Arial"/>
         </w:rPr>
-        <w:t>Su interés se orienta hacia la optimización de procesos y la validación de soluciones en escenarios reales. El proyecto refleja plenamente esta motivación, ya que busca reducir tiempos y errores en la gestión de producción de Axis. Además, al trabajar con pruebas funcionales obligatorias y evidencias tangibles de logro, puede fortalecer su perfil como desarrollador de soluciones prácticas y confiables</w:t>
-      </w:r>
-      <w:r>
-        <w:rPr>
-          <w:rFonts w:ascii="Arial" w:eastAsia="Arial" w:hAnsi="Arial" w:cs="Arial"/>
-        </w:rPr>
-        <w:t>.</w:t>
+        <w:t>Su interés se orienta hacia la optimización de procesos y la validación de soluciones en escenarios reales. El proyecto refleja plenamente esta motivación, ya que busca reducir tiempos y errores en la gestión de producción de Axis. Además, al trabajar con pruebas funcionales obligatorias y evidencias tangibles de logro, puede fortalecer su perfil como desarrollador de soluciones prácticas y confiables.</w:t>
       </w:r>
     </w:p>
     <w:p>
@@ -2512,13 +2438,7 @@
         <w:rPr>
           <w:rFonts w:ascii="Arial" w:eastAsia="Arial" w:hAnsi="Arial" w:cs="Arial"/>
         </w:rPr>
-        <w:t xml:space="preserve"> orientados a la toma de decisiones. Al mismo tiempo, le ofrece la posibilidad de reforzar áreas de mejora como la gestión de proyectos y la calidad de software, consolidando así un perfil versátil en el ámbito de la analítica aplicada y el desarrollo tecnológico</w:t>
-      </w:r>
-      <w:r>
-        <w:rPr>
-          <w:rFonts w:ascii="Arial" w:eastAsia="Arial" w:hAnsi="Arial" w:cs="Arial"/>
-        </w:rPr>
-        <w:t>.</w:t>
+        <w:t xml:space="preserve"> orientados a la toma de decisiones. Al mismo tiempo, le ofrece la posibilidad de reforzar áreas de mejora como la gestión de proyectos y la calidad de software, consolidando así un perfil versátil en el ámbito de la analítica aplicada y el desarrollo tecnológico.</w:t>
       </w:r>
     </w:p>
     <w:p>
@@ -2560,13 +2480,7 @@
         <w:rPr>
           <w:rFonts w:ascii="Arial" w:eastAsia="Arial" w:hAnsi="Arial" w:cs="Arial"/>
         </w:rPr>
-        <w:t>Su motivación está ligada al desarrollo de software y la ingeniería de datos, especialmente en proyectos donde la información es transformada en resultados útiles para las organizaciones. El Proyecto APT responde directamente a este interés, ya que consiste en diseñar un sistema que convierte planillas desordenadas en reportes estructurados y confiables. A través de la experiencia, podrá fortalecer sus habilidades en programación, trabajo en equipo y resolución de problemas reales</w:t>
-      </w:r>
-      <w:r>
-        <w:rPr>
-          <w:rFonts w:ascii="Arial" w:eastAsia="Arial" w:hAnsi="Arial" w:cs="Arial"/>
-        </w:rPr>
-        <w:t>.</w:t>
+        <w:t>Su motivación está ligada al desarrollo de software y la ingeniería de datos, especialmente en proyectos donde la información es transformada en resultados útiles para las organizaciones. El Proyecto APT responde directamente a este interés, ya que consiste en diseñar un sistema que convierte planillas desordenadas en reportes estructurados y confiables. A través de la experiencia, podrá fortalecer sus habilidades en programación, trabajo en equipo y resolución de problemas reales.</w:t>
       </w:r>
     </w:p>
     <w:p>
@@ -2685,7 +2599,19 @@
         <w:rPr>
           <w:rFonts w:ascii="Arial" w:eastAsia="Arial" w:hAnsi="Arial" w:cs="Arial"/>
         </w:rPr>
-        <w:t>El Proyecto APT se considera plenamente factible dentro del marco de la asignatura Capstone, ya que responde a condiciones técnicas, temporales y académicas que lo hacen viable en un periodo de 8 semanas. La factibilidad puede analizarse en distintos niveles:</w:t>
+        <w:t xml:space="preserve">El Proyecto APT se considera plenamente factible dentro del marco de la asignatura Capstone, ya que responde a condiciones técnicas, temporales y académicas que lo hacen viable en un periodo de </w:t>
+      </w:r>
+      <w:r>
+        <w:rPr>
+          <w:rFonts w:ascii="Arial" w:eastAsia="Arial" w:hAnsi="Arial" w:cs="Arial"/>
+        </w:rPr>
+        <w:t>16</w:t>
+      </w:r>
+      <w:r>
+        <w:rPr>
+          <w:rFonts w:ascii="Arial" w:eastAsia="Arial" w:hAnsi="Arial" w:cs="Arial"/>
+        </w:rPr>
+        <w:t xml:space="preserve"> semanas. La factibilidad puede analizarse en distintos niveles:</w:t>
       </w:r>
     </w:p>
     <w:p>
@@ -2856,13 +2782,7 @@
         <w:rPr>
           <w:rFonts w:ascii="Arial" w:eastAsia="Arial" w:hAnsi="Arial" w:cs="Arial"/>
         </w:rPr>
-        <w:t xml:space="preserve"> accesibilidad y sostenibilidad</w:t>
-      </w:r>
-      <w:r>
-        <w:rPr>
-          <w:rFonts w:ascii="Arial" w:eastAsia="Arial" w:hAnsi="Arial" w:cs="Arial"/>
-        </w:rPr>
-        <w:t>.</w:t>
+        <w:t xml:space="preserve"> accesibilidad y sostenibilidad.</w:t>
       </w:r>
     </w:p>
     <w:p>
@@ -2923,7 +2843,19 @@
         <w:rPr>
           <w:rFonts w:ascii="Arial" w:eastAsia="Arial" w:hAnsi="Arial" w:cs="Arial"/>
         </w:rPr>
-        <w:t xml:space="preserve">El cronograma de 8 semanas está diseñado con entregables específicos en cada iteración (documento de requerimientos, prototipo ETL, </w:t>
+        <w:t xml:space="preserve">El cronograma de </w:t>
+      </w:r>
+      <w:r>
+        <w:rPr>
+          <w:rFonts w:ascii="Arial" w:eastAsia="Arial" w:hAnsi="Arial" w:cs="Arial"/>
+        </w:rPr>
+        <w:t>16</w:t>
+      </w:r>
+      <w:r>
+        <w:rPr>
+          <w:rFonts w:ascii="Arial" w:eastAsia="Arial" w:hAnsi="Arial" w:cs="Arial"/>
+        </w:rPr>
+        <w:t xml:space="preserve"> semanas está diseñado con entregables específicos en cada iteración (documento de requerimientos, prototipo ETL, </w:t>
       </w:r>
       <w:proofErr w:type="spellStart"/>
       <w:r>
@@ -2956,13 +2888,7 @@
         <w:rPr>
           <w:rFonts w:ascii="Arial" w:eastAsia="Arial" w:hAnsi="Arial" w:cs="Arial"/>
         </w:rPr>
-        <w:t>La metodología ágil permite ajustar prioridades y detectar problemas de manera temprana, evitando acumulación de retrasos</w:t>
-      </w:r>
-      <w:r>
-        <w:rPr>
-          <w:rFonts w:ascii="Arial" w:eastAsia="Arial" w:hAnsi="Arial" w:cs="Arial"/>
-        </w:rPr>
-        <w:t>.</w:t>
+        <w:t>La metodología ágil permite ajustar prioridades y detectar problemas de manera temprana, evitando acumulación de retrasos.</w:t>
       </w:r>
     </w:p>
     <w:p>
@@ -3042,13 +2968,7 @@
         <w:rPr>
           <w:rFonts w:ascii="Arial" w:eastAsia="Arial" w:hAnsi="Arial" w:cs="Arial"/>
         </w:rPr>
-        <w:t>La naturaleza interdisciplinaria (informática y construcción) añade valor pedagógico, sin comprometer la coherencia del proyecto</w:t>
-      </w:r>
-      <w:r>
-        <w:rPr>
-          <w:rFonts w:ascii="Arial" w:eastAsia="Arial" w:hAnsi="Arial" w:cs="Arial"/>
-        </w:rPr>
-        <w:t>.</w:t>
+        <w:t>La naturaleza interdisciplinaria (informática y construcción) añade valor pedagógico, sin comprometer la coherencia del proyecto.</w:t>
       </w:r>
     </w:p>
     <w:p>
@@ -3214,19 +3134,7 @@
         <w:rPr>
           <w:rFonts w:ascii="Arial" w:eastAsia="Arial" w:hAnsi="Arial" w:cs="Arial"/>
         </w:rPr>
-        <w:t xml:space="preserve">Resumiendo, </w:t>
-      </w:r>
-      <w:r>
-        <w:rPr>
-          <w:rFonts w:ascii="Arial" w:eastAsia="Arial" w:hAnsi="Arial" w:cs="Arial"/>
-        </w:rPr>
-        <w:t>la factibilidad del proyecto es alta: los recursos están disponibles, el alcance es realista y las competencias del grupo permiten abordar con éxito el desarrollo en el tiempo establecido. La colaboración de la empresa y el apoyo académico constituyen facilitadores clave para asegurar el cumplimiento de los objetivos</w:t>
-      </w:r>
-      <w:r>
-        <w:rPr>
-          <w:rFonts w:ascii="Arial" w:eastAsia="Arial" w:hAnsi="Arial" w:cs="Arial"/>
-        </w:rPr>
-        <w:t>.</w:t>
+        <w:t>Resumiendo, la factibilidad del proyecto es alta: los recursos están disponibles, el alcance es realista y las competencias del grupo permiten abordar con éxito el desarrollo en el tiempo establecido. La colaboración de la empresa y el apoyo académico constituyen facilitadores clave para asegurar el cumplimiento de los objetivos.</w:t>
       </w:r>
     </w:p>
     <w:p>
@@ -5180,6 +5088,7 @@
   <w:style w:type="character" w:default="1" w:styleId="Fuentedeprrafopredeter">
     <w:name w:val="Default Paragraph Font"/>
     <w:uiPriority w:val="1"/>
+    <w:semiHidden/>
     <w:unhideWhenUsed/>
   </w:style>
   <w:style w:type="table" w:default="1" w:styleId="Tablanormal">
@@ -6100,12 +6009,6 @@
     <w:tblPr>
       <w:tblStyleRowBandSize w:val="1"/>
       <w:tblStyleColBandSize w:val="1"/>
-      <w:tblCellMar>
-        <w:top w:w="0" w:type="dxa"/>
-        <w:left w:w="0" w:type="dxa"/>
-        <w:bottom w:w="0" w:type="dxa"/>
-        <w:right w:w="0" w:type="dxa"/>
-      </w:tblCellMar>
     </w:tblPr>
   </w:style>
 </w:styles>

</xml_diff>